<commit_message>
Updated README for week 2 of project
</commit_message>
<xml_diff>
--- a/Muse Docs/Thinking cap proposal.docx
+++ b/Muse Docs/Thinking cap proposal.docx
@@ -213,103 +213,116 @@
       <w:r>
         <w:t xml:space="preserve"> Or to see if user turns head within a table’s worth of space. If beyond 180* can turn DND off?</w:t>
       </w:r>
+      <w:r>
+        <w:br/>
+      </w:r>
+      <w:r>
+        <w:t>Button on brim to manually override DND status</w:t>
+      </w:r>
+      <w:r>
+        <w:br/>
+        <w:t xml:space="preserve">EEG </w:t>
+      </w:r>
+      <w:r>
+        <w:t>reader</w:t>
+      </w:r>
+      <w:r>
+        <w:br/>
+      </w:r>
+      <w:r>
+        <w:t>Serial</w:t>
+      </w:r>
+      <w:r>
+        <w:t xml:space="preserve"> (to sync Arduino &amp; lights with master DND status)</w:t>
+      </w:r>
+      <w:r>
+        <w:br/>
+        <w:t>Separate controls for devices and physical indicators.</w:t>
+      </w:r>
+      <w:r>
+        <w:t xml:space="preserve"> Sometimes want them unlinked.</w:t>
+      </w:r>
+      <w:r>
+        <w:br/>
+        <w:t>Maybe a sound detector.</w:t>
+      </w:r>
+    </w:p>
+    <w:p>
+      <w:r>
+        <w:t>Use sonar to locate those around.</w:t>
+      </w:r>
+    </w:p>
+    <w:p/>
+    <w:p>
+      <w:r>
+        <w:t>Outputs</w:t>
+      </w:r>
+      <w:r>
+        <w:t>/displays</w:t>
+      </w:r>
+      <w:r>
+        <w:t>:</w:t>
+      </w:r>
+    </w:p>
+    <w:p>
+      <w:r>
+        <w:t>Serial</w:t>
+      </w:r>
+      <w:r>
+        <w:br/>
+        <w:t>LEDs</w:t>
+      </w:r>
+      <w:r>
+        <w:br/>
+        <w:t>Maybe something to shock interlopers</w:t>
+      </w:r>
+      <w:r>
+        <w:br/>
+      </w:r>
+      <w:r>
+        <w:t>LED strip w/ text cycling through.</w:t>
+      </w:r>
+      <w:r>
+        <w:t xml:space="preserve"> Green vs red.</w:t>
+      </w:r>
+      <w:r>
+        <w:br/>
+        <w:t>Flag on a motor. Up to 90* and down to 0. Like a mailbox.</w:t>
+      </w:r>
+      <w:r>
+        <w:t xml:space="preserve"> Straws w/ flags?</w:t>
+      </w:r>
+      <w:r>
+        <w:t xml:space="preserve"> </w:t>
+      </w:r>
+    </w:p>
+    <w:p>
+      <w:r>
+        <w:t>Stop sign.</w:t>
+      </w:r>
+      <w:r>
+        <w:t xml:space="preserve"> Twist and erect.</w:t>
+      </w:r>
+      <w:r>
+        <w:t xml:space="preserve"> 2 flags.</w:t>
+      </w:r>
+      <w:r>
+        <w:br/>
+        <w:t>Motors attached to blinders</w:t>
+      </w:r>
+      <w:r>
+        <w:t>?</w:t>
+      </w:r>
+    </w:p>
+    <w:p>
+      <w:r>
+        <w:t xml:space="preserve">Point at interlopers. Maybe shoot with </w:t>
+      </w:r>
+      <w:r>
+        <w:t xml:space="preserve">sonar. </w:t>
+      </w:r>
       <w:bookmarkStart w:id="0" w:name="_GoBack"/>
       <w:bookmarkEnd w:id="0"/>
-      <w:r>
-        <w:br/>
-      </w:r>
-      <w:r>
-        <w:t>Button on brim to manually override DND status</w:t>
-      </w:r>
-      <w:r>
-        <w:br/>
-        <w:t xml:space="preserve">EEG </w:t>
-      </w:r>
-      <w:r>
-        <w:t>reader</w:t>
-      </w:r>
-      <w:r>
-        <w:br/>
-      </w:r>
-      <w:r>
-        <w:t>Serial</w:t>
-      </w:r>
-      <w:r>
-        <w:t xml:space="preserve"> (to sync Arduino &amp; lights with master DND status)</w:t>
-      </w:r>
-      <w:r>
-        <w:br/>
-        <w:t>Separate controls for devices and physical indicators.</w:t>
-      </w:r>
-      <w:r>
-        <w:t xml:space="preserve"> Sometimes want them unlinked.</w:t>
-      </w:r>
-      <w:r>
-        <w:br/>
-        <w:t>Maybe a sound detector.</w:t>
-      </w:r>
-    </w:p>
-    <w:p/>
-    <w:p>
-      <w:r>
-        <w:t>Outputs</w:t>
-      </w:r>
-      <w:r>
-        <w:t>/displays</w:t>
-      </w:r>
-      <w:r>
-        <w:t>:</w:t>
-      </w:r>
-    </w:p>
-    <w:p>
-      <w:r>
-        <w:t>Serial</w:t>
-      </w:r>
-      <w:r>
-        <w:br/>
-        <w:t>LEDs</w:t>
-      </w:r>
-      <w:r>
-        <w:br/>
-        <w:t>Maybe something to shock interlopers</w:t>
-      </w:r>
-      <w:r>
-        <w:br/>
-      </w:r>
-      <w:r>
-        <w:t>LED strip w/ text cycling through.</w:t>
-      </w:r>
-      <w:r>
-        <w:t xml:space="preserve"> Green vs red.</w:t>
-      </w:r>
-      <w:r>
-        <w:br/>
-        <w:t>Flag on a motor. Up to 90* and down to 0. Like a mailbox.</w:t>
-      </w:r>
-      <w:r>
-        <w:t xml:space="preserve"> Straws w/ flags?</w:t>
-      </w:r>
-      <w:r>
-        <w:t xml:space="preserve"> </w:t>
-      </w:r>
-    </w:p>
-    <w:p>
-      <w:r>
-        <w:t>Stop sign.</w:t>
-      </w:r>
-      <w:r>
-        <w:t xml:space="preserve"> Twist and erect.</w:t>
-      </w:r>
-      <w:r>
-        <w:t xml:space="preserve"> 2 flags.</w:t>
-      </w:r>
-      <w:r>
-        <w:br/>
-        <w:t>Motors attached to blinders</w:t>
-      </w:r>
-      <w:r>
-        <w:t>?</w:t>
-      </w:r>
     </w:p>
     <w:p/>
     <w:p/>
@@ -526,7 +539,7 @@
       </w:pPr>
     </w:pPrDefault>
   </w:docDefaults>
-  <w:latentStyles w:defLockedState="0" w:defUIPriority="99" w:defSemiHidden="0" w:defUnhideWhenUsed="0" w:defQFormat="0" w:count="377">
+  <w:latentStyles w:defLockedState="0" w:defUIPriority="99" w:defSemiHidden="0" w:defUnhideWhenUsed="0" w:defQFormat="0" w:count="376">
     <w:lsdException w:name="Normal" w:uiPriority="0" w:qFormat="1"/>
     <w:lsdException w:name="heading 1" w:uiPriority="9" w:qFormat="1"/>
     <w:lsdException w:name="heading 2" w:semiHidden="1" w:uiPriority="9" w:unhideWhenUsed="1" w:qFormat="1"/>
@@ -903,7 +916,6 @@
     <w:lsdException w:name="Hashtag" w:semiHidden="1" w:unhideWhenUsed="1"/>
     <w:lsdException w:name="Unresolved Mention" w:semiHidden="1" w:unhideWhenUsed="1"/>
     <w:lsdException w:name="Smart Link" w:semiHidden="1" w:unhideWhenUsed="1"/>
-    <w:lsdException w:name="Smart Link Error" w:semiHidden="1" w:unhideWhenUsed="1"/>
   </w:latentStyles>
   <w:style w:type="paragraph" w:default="1" w:styleId="Normal">
     <w:name w:val="Normal"/>
@@ -1375,9 +1387,10 @@
 </file>
 
 <file path=customXml/itemProps1.xml><?xml version="1.0" encoding="utf-8"?>
-<ds:datastoreItem xmlns:ds="http://schemas.openxmlformats.org/officeDocument/2006/customXml" ds:itemID="{B62ECB3D-D319-4309-825D-DABDB9E171BF}">
+<ds:datastoreItem xmlns:ds="http://schemas.openxmlformats.org/officeDocument/2006/customXml" ds:itemID="{79EE6FC3-E564-C04C-B025-635679B7C9BA}">
   <ds:schemaRefs>
     <ds:schemaRef ds:uri="http://schemas.openxmlformats.org/officeDocument/2006/bibliography"/>
+    <ds:schemaRef ds:uri="http://www.w3.org/2000/xmlns/"/>
   </ds:schemaRefs>
 </ds:datastoreItem>
 </file>
</xml_diff>